<commit_message>
Pseudo class selector,pseudo element selector
</commit_message>
<xml_diff>
--- a/HtmlCss Notes.docx
+++ b/HtmlCss Notes.docx
@@ -27,7 +27,6 @@
         </w:rPr>
         <w:tab/>
       </w:r>
-      <w:proofErr w:type="gramStart"/>
       <w:r>
         <w:rPr>
           <w:lang w:val="en-US"/>
@@ -45,12 +44,6 @@
           <w:lang w:val="en-US"/>
         </w:rPr>
         <w:tab/>
-      </w:r>
-      <w:proofErr w:type="gramEnd"/>
-      <w:r>
-        <w:rPr>
-          <w:lang w:val="en-US"/>
-        </w:rPr>
         <w:t xml:space="preserve">       ---&gt; HTML</w:t>
       </w:r>
     </w:p>
@@ -189,7 +182,43 @@
           <w:lang w:eastAsia="en-IN"/>
           <w14:ligatures w14:val="none"/>
         </w:rPr>
-        <w:t xml:space="preserve">            </w:t>
+        <w:t>border</w:t>
+      </w:r>
+      <w:r>
+        <w:rPr>
+          <w:rFonts w:ascii="Consolas" w:eastAsia="Times New Roman" w:hAnsi="Consolas" w:cs="Times New Roman"/>
+          <w:color w:val="8B888F"/>
+          <w:kern w:val="0"/>
+          <w:sz w:val="30"/>
+          <w:szCs w:val="30"/>
+          <w:lang w:eastAsia="en-IN"/>
+          <w14:ligatures w14:val="none"/>
+        </w:rPr>
+        <w:t>:</w:t>
+      </w:r>
+      <w:r>
+        <w:rPr>
+          <w:rFonts w:ascii="Consolas" w:eastAsia="Times New Roman" w:hAnsi="Consolas" w:cs="Times New Roman"/>
+          <w:color w:val="F7F1FF"/>
+          <w:kern w:val="0"/>
+          <w:sz w:val="30"/>
+          <w:szCs w:val="30"/>
+          <w:lang w:eastAsia="en-IN"/>
+          <w14:ligatures w14:val="none"/>
+        </w:rPr>
+        <w:t xml:space="preserve"> </w:t>
+      </w:r>
+      <w:r>
+        <w:rPr>
+          <w:rFonts w:ascii="Consolas" w:eastAsia="Times New Roman" w:hAnsi="Consolas" w:cs="Times New Roman"/>
+          <w:color w:val="948AE3"/>
+          <w:kern w:val="0"/>
+          <w:sz w:val="30"/>
+          <w:szCs w:val="30"/>
+          <w:lang w:eastAsia="en-IN"/>
+          <w14:ligatures w14:val="none"/>
+        </w:rPr>
+        <w:t>1</w:t>
       </w:r>
       <w:r>
         <w:rPr>
@@ -201,8 +230,58 @@
           <w:lang w:eastAsia="en-IN"/>
           <w14:ligatures w14:val="none"/>
         </w:rPr>
-        <w:t>table</w:t>
-      </w:r>
+        <w:t>px</w:t>
+      </w:r>
+      <w:r>
+        <w:rPr>
+          <w:rFonts w:ascii="Consolas" w:eastAsia="Times New Roman" w:hAnsi="Consolas" w:cs="Times New Roman"/>
+          <w:color w:val="F7F1FF"/>
+          <w:kern w:val="0"/>
+          <w:sz w:val="30"/>
+          <w:szCs w:val="30"/>
+          <w:lang w:eastAsia="en-IN"/>
+          <w14:ligatures w14:val="none"/>
+        </w:rPr>
+        <w:t xml:space="preserve"> </w:t>
+      </w:r>
+      <w:r>
+        <w:rPr>
+          <w:rFonts w:ascii="Consolas" w:eastAsia="Times New Roman" w:hAnsi="Consolas" w:cs="Times New Roman"/>
+          <w:color w:val="5AD4E6"/>
+          <w:kern w:val="0"/>
+          <w:sz w:val="30"/>
+          <w:szCs w:val="30"/>
+          <w:lang w:eastAsia="en-IN"/>
+          <w14:ligatures w14:val="none"/>
+        </w:rPr>
+        <w:t>solid</w:t>
+      </w:r>
+      <w:r>
+        <w:rPr>
+          <w:rFonts w:ascii="Consolas" w:eastAsia="Times New Roman" w:hAnsi="Consolas" w:cs="Times New Roman"/>
+          <w:color w:val="F7F1FF"/>
+          <w:kern w:val="0"/>
+          <w:sz w:val="30"/>
+          <w:szCs w:val="30"/>
+          <w:lang w:eastAsia="en-IN"/>
+          <w14:ligatures w14:val="none"/>
+        </w:rPr>
+        <w:t xml:space="preserve"> </w:t>
+      </w:r>
+      <w:proofErr w:type="spellStart"/>
+      <w:r>
+        <w:rPr>
+          <w:rFonts w:ascii="Consolas" w:eastAsia="Times New Roman" w:hAnsi="Consolas" w:cs="Times New Roman"/>
+          <w:color w:val="5AD4E6"/>
+          <w:kern w:val="0"/>
+          <w:sz w:val="30"/>
+          <w:szCs w:val="30"/>
+          <w:lang w:eastAsia="en-IN"/>
+          <w14:ligatures w14:val="none"/>
+        </w:rPr>
+        <w:t>lightgray</w:t>
+      </w:r>
+      <w:proofErr w:type="spellEnd"/>
       <w:r>
         <w:rPr>
           <w:rFonts w:ascii="Consolas" w:eastAsia="Times New Roman" w:hAnsi="Consolas" w:cs="Times New Roman"/>
@@ -213,7 +292,7 @@
           <w:lang w:eastAsia="en-IN"/>
           <w14:ligatures w14:val="none"/>
         </w:rPr>
-        <w:t>,</w:t>
+        <w:t>;</w:t>
       </w:r>
     </w:p>
     <w:p>
@@ -240,19 +319,7 @@
           <w:lang w:eastAsia="en-IN"/>
           <w14:ligatures w14:val="none"/>
         </w:rPr>
-        <w:t xml:space="preserve">            </w:t>
-      </w:r>
-      <w:r>
-        <w:rPr>
-          <w:rFonts w:ascii="Consolas" w:eastAsia="Times New Roman" w:hAnsi="Consolas" w:cs="Times New Roman"/>
-          <w:color w:val="FC618D"/>
-          <w:kern w:val="0"/>
-          <w:sz w:val="30"/>
-          <w:szCs w:val="30"/>
-          <w:lang w:eastAsia="en-IN"/>
-          <w14:ligatures w14:val="none"/>
-        </w:rPr>
-        <w:t>td</w:t>
+        <w:t>border-collapse</w:t>
       </w:r>
       <w:r>
         <w:rPr>
@@ -264,7 +331,43 @@
           <w:lang w:eastAsia="en-IN"/>
           <w14:ligatures w14:val="none"/>
         </w:rPr>
-        <w:t>,</w:t>
+        <w:t>:</w:t>
+      </w:r>
+      <w:r>
+        <w:rPr>
+          <w:rFonts w:ascii="Consolas" w:eastAsia="Times New Roman" w:hAnsi="Consolas" w:cs="Times New Roman"/>
+          <w:color w:val="F7F1FF"/>
+          <w:kern w:val="0"/>
+          <w:sz w:val="30"/>
+          <w:szCs w:val="30"/>
+          <w:lang w:eastAsia="en-IN"/>
+          <w14:ligatures w14:val="none"/>
+        </w:rPr>
+        <w:t xml:space="preserve"> </w:t>
+      </w:r>
+      <w:r>
+        <w:rPr>
+          <w:rFonts w:ascii="Consolas" w:eastAsia="Times New Roman" w:hAnsi="Consolas" w:cs="Times New Roman"/>
+          <w:color w:val="5AD4E6"/>
+          <w:kern w:val="0"/>
+          <w:sz w:val="30"/>
+          <w:szCs w:val="30"/>
+          <w:lang w:eastAsia="en-IN"/>
+          <w14:ligatures w14:val="none"/>
+        </w:rPr>
+        <w:t>collapse</w:t>
+      </w:r>
+      <w:r>
+        <w:rPr>
+          <w:rFonts w:ascii="Consolas" w:eastAsia="Times New Roman" w:hAnsi="Consolas" w:cs="Times New Roman"/>
+          <w:color w:val="8B888F"/>
+          <w:kern w:val="0"/>
+          <w:sz w:val="30"/>
+          <w:szCs w:val="30"/>
+          <w:lang w:eastAsia="en-IN"/>
+          <w14:ligatures w14:val="none"/>
+        </w:rPr>
+        <w:t>;</w:t>
       </w:r>
     </w:p>
     <w:p>
@@ -273,40 +376,38 @@
         <w:spacing w:after="0" w:line="405" w:lineRule="atLeast"/>
         <w:rPr>
           <w:rFonts w:ascii="Consolas" w:eastAsia="Times New Roman" w:hAnsi="Consolas" w:cs="Times New Roman"/>
-          <w:color w:val="F7F1FF"/>
-          <w:kern w:val="0"/>
-          <w:sz w:val="30"/>
-          <w:szCs w:val="30"/>
-          <w:lang w:eastAsia="en-IN"/>
-          <w14:ligatures w14:val="none"/>
-        </w:rPr>
-      </w:pPr>
-      <w:r>
-        <w:rPr>
-          <w:rFonts w:ascii="Consolas" w:eastAsia="Times New Roman" w:hAnsi="Consolas" w:cs="Times New Roman"/>
-          <w:color w:val="F7F1FF"/>
-          <w:kern w:val="0"/>
-          <w:sz w:val="30"/>
-          <w:szCs w:val="30"/>
-          <w:lang w:eastAsia="en-IN"/>
-          <w14:ligatures w14:val="none"/>
-        </w:rPr>
-        <w:t xml:space="preserve">            </w:t>
-      </w:r>
-      <w:proofErr w:type="spellStart"/>
-      <w:r>
-        <w:rPr>
-          <w:rFonts w:ascii="Consolas" w:eastAsia="Times New Roman" w:hAnsi="Consolas" w:cs="Times New Roman"/>
-          <w:color w:val="FC618D"/>
-          <w:kern w:val="0"/>
-          <w:sz w:val="30"/>
-          <w:szCs w:val="30"/>
-          <w:lang w:eastAsia="en-IN"/>
-          <w14:ligatures w14:val="none"/>
-        </w:rPr>
-        <w:t>th</w:t>
-      </w:r>
-      <w:proofErr w:type="spellEnd"/>
+          <w:color w:val="8B888F"/>
+          <w:kern w:val="0"/>
+          <w:sz w:val="30"/>
+          <w:szCs w:val="30"/>
+          <w:lang w:eastAsia="en-IN"/>
+          <w14:ligatures w14:val="none"/>
+        </w:rPr>
+      </w:pPr>
+      <w:r>
+        <w:rPr>
+          <w:rFonts w:ascii="Consolas" w:eastAsia="Times New Roman" w:hAnsi="Consolas" w:cs="Times New Roman"/>
+          <w:color w:val="F7F1FF"/>
+          <w:kern w:val="0"/>
+          <w:sz w:val="30"/>
+          <w:szCs w:val="30"/>
+          <w:lang w:eastAsia="en-IN"/>
+          <w14:ligatures w14:val="none"/>
+        </w:rPr>
+        <w:t>text-align</w:t>
+      </w:r>
+      <w:r>
+        <w:rPr>
+          <w:rFonts w:ascii="Consolas" w:eastAsia="Times New Roman" w:hAnsi="Consolas" w:cs="Times New Roman"/>
+          <w:color w:val="8B888F"/>
+          <w:kern w:val="0"/>
+          <w:sz w:val="30"/>
+          <w:szCs w:val="30"/>
+          <w:lang w:eastAsia="en-IN"/>
+          <w14:ligatures w14:val="none"/>
+        </w:rPr>
+        <w:t>:</w:t>
+      </w:r>
       <w:r>
         <w:rPr>
           <w:rFonts w:ascii="Consolas" w:eastAsia="Times New Roman" w:hAnsi="Consolas" w:cs="Times New Roman"/>
@@ -322,6 +423,18 @@
       <w:r>
         <w:rPr>
           <w:rFonts w:ascii="Consolas" w:eastAsia="Times New Roman" w:hAnsi="Consolas" w:cs="Times New Roman"/>
+          <w:color w:val="5AD4E6"/>
+          <w:kern w:val="0"/>
+          <w:sz w:val="30"/>
+          <w:szCs w:val="30"/>
+          <w:lang w:eastAsia="en-IN"/>
+          <w14:ligatures w14:val="none"/>
+        </w:rPr>
+        <w:t>left</w:t>
+      </w:r>
+      <w:r>
+        <w:rPr>
+          <w:rFonts w:ascii="Consolas" w:eastAsia="Times New Roman" w:hAnsi="Consolas" w:cs="Times New Roman"/>
           <w:color w:val="8B888F"/>
           <w:kern w:val="0"/>
           <w:sz w:val="30"/>
@@ -329,7 +442,7 @@
           <w:lang w:eastAsia="en-IN"/>
           <w14:ligatures w14:val="none"/>
         </w:rPr>
-        <w:t>{</w:t>
+        <w:t>;</w:t>
       </w:r>
     </w:p>
     <w:p>
@@ -356,7 +469,7 @@
           <w:lang w:eastAsia="en-IN"/>
           <w14:ligatures w14:val="none"/>
         </w:rPr>
-        <w:t>                border</w:t>
+        <w:t>font-size</w:t>
       </w:r>
       <w:r>
         <w:rPr>
@@ -385,42 +498,6 @@
       <w:r>
         <w:rPr>
           <w:rFonts w:ascii="Consolas" w:eastAsia="Times New Roman" w:hAnsi="Consolas" w:cs="Times New Roman"/>
-          <w:color w:val="948AE3"/>
-          <w:kern w:val="0"/>
-          <w:sz w:val="30"/>
-          <w:szCs w:val="30"/>
-          <w:lang w:eastAsia="en-IN"/>
-          <w14:ligatures w14:val="none"/>
-        </w:rPr>
-        <w:t>1</w:t>
-      </w:r>
-      <w:r>
-        <w:rPr>
-          <w:rFonts w:ascii="Consolas" w:eastAsia="Times New Roman" w:hAnsi="Consolas" w:cs="Times New Roman"/>
-          <w:color w:val="FC618D"/>
-          <w:kern w:val="0"/>
-          <w:sz w:val="30"/>
-          <w:szCs w:val="30"/>
-          <w:lang w:eastAsia="en-IN"/>
-          <w14:ligatures w14:val="none"/>
-        </w:rPr>
-        <w:t>px</w:t>
-      </w:r>
-      <w:r>
-        <w:rPr>
-          <w:rFonts w:ascii="Consolas" w:eastAsia="Times New Roman" w:hAnsi="Consolas" w:cs="Times New Roman"/>
-          <w:color w:val="F7F1FF"/>
-          <w:kern w:val="0"/>
-          <w:sz w:val="30"/>
-          <w:szCs w:val="30"/>
-          <w:lang w:eastAsia="en-IN"/>
-          <w14:ligatures w14:val="none"/>
-        </w:rPr>
-        <w:t xml:space="preserve"> </w:t>
-      </w:r>
-      <w:r>
-        <w:rPr>
-          <w:rFonts w:ascii="Consolas" w:eastAsia="Times New Roman" w:hAnsi="Consolas" w:cs="Times New Roman"/>
           <w:color w:val="5AD4E6"/>
           <w:kern w:val="0"/>
           <w:sz w:val="30"/>
@@ -428,34 +505,8 @@
           <w:lang w:eastAsia="en-IN"/>
           <w14:ligatures w14:val="none"/>
         </w:rPr>
-        <w:t>solid</w:t>
-      </w:r>
-      <w:r>
-        <w:rPr>
-          <w:rFonts w:ascii="Consolas" w:eastAsia="Times New Roman" w:hAnsi="Consolas" w:cs="Times New Roman"/>
-          <w:color w:val="F7F1FF"/>
-          <w:kern w:val="0"/>
-          <w:sz w:val="30"/>
-          <w:szCs w:val="30"/>
-          <w:lang w:eastAsia="en-IN"/>
-          <w14:ligatures w14:val="none"/>
-        </w:rPr>
-        <w:t xml:space="preserve"> </w:t>
-      </w:r>
-      <w:proofErr w:type="spellStart"/>
-      <w:r>
-        <w:rPr>
-          <w:rFonts w:ascii="Consolas" w:eastAsia="Times New Roman" w:hAnsi="Consolas" w:cs="Times New Roman"/>
-          <w:color w:val="5AD4E6"/>
-          <w:kern w:val="0"/>
-          <w:sz w:val="30"/>
-          <w:szCs w:val="30"/>
-          <w:lang w:eastAsia="en-IN"/>
-          <w14:ligatures w14:val="none"/>
-        </w:rPr>
-        <w:t>lightgray</w:t>
-      </w:r>
-      <w:proofErr w:type="spellEnd"/>
+        <w:t>xx-large</w:t>
+      </w:r>
       <w:r>
         <w:rPr>
           <w:rFonts w:ascii="Consolas" w:eastAsia="Times New Roman" w:hAnsi="Consolas" w:cs="Times New Roman"/>
@@ -493,7 +544,7 @@
           <w:lang w:eastAsia="en-IN"/>
           <w14:ligatures w14:val="none"/>
         </w:rPr>
-        <w:t>                border-collapse</w:t>
+        <w:t>font-weight</w:t>
       </w:r>
       <w:r>
         <w:rPr>
@@ -529,7 +580,7 @@
           <w:lang w:eastAsia="en-IN"/>
           <w14:ligatures w14:val="none"/>
         </w:rPr>
-        <w:t>collapse</w:t>
+        <w:t>bold</w:t>
       </w:r>
       <w:r>
         <w:rPr>
@@ -558,30 +609,13 @@
           <w14:ligatures w14:val="none"/>
         </w:rPr>
       </w:pPr>
-      <w:r>
-        <w:rPr>
-          <w:rFonts w:ascii="Consolas" w:eastAsia="Times New Roman" w:hAnsi="Consolas" w:cs="Times New Roman"/>
-          <w:color w:val="F7F1FF"/>
-          <w:kern w:val="0"/>
-          <w:sz w:val="30"/>
-          <w:szCs w:val="30"/>
-          <w:lang w:eastAsia="en-IN"/>
-          <w14:ligatures w14:val="none"/>
-        </w:rPr>
-        <w:t xml:space="preserve">            </w:t>
-      </w:r>
-      <w:r>
-        <w:rPr>
-          <w:rFonts w:ascii="Consolas" w:eastAsia="Times New Roman" w:hAnsi="Consolas" w:cs="Times New Roman"/>
-          <w:color w:val="8B888F"/>
-          <w:kern w:val="0"/>
-          <w:sz w:val="30"/>
-          <w:szCs w:val="30"/>
-          <w:lang w:eastAsia="en-IN"/>
-          <w14:ligatures w14:val="none"/>
-        </w:rPr>
-        <w:t>}</w:t>
-      </w:r>
+    </w:p>
+    <w:p>
+      <w:pPr>
+        <w:rPr>
+          <w:lang w:val="en-US"/>
+        </w:rPr>
+      </w:pPr>
     </w:p>
     <w:p>
       <w:pPr>
@@ -597,194 +631,6 @@
           <w14:ligatures w14:val="none"/>
         </w:rPr>
       </w:pPr>
-      <w:r>
-        <w:rPr>
-          <w:rFonts w:ascii="Consolas" w:eastAsia="Times New Roman" w:hAnsi="Consolas" w:cs="Times New Roman"/>
-          <w:color w:val="F7F1FF"/>
-          <w:kern w:val="0"/>
-          <w:sz w:val="30"/>
-          <w:szCs w:val="30"/>
-          <w:lang w:eastAsia="en-IN"/>
-          <w14:ligatures w14:val="none"/>
-        </w:rPr>
-        <w:t xml:space="preserve">            </w:t>
-      </w:r>
-      <w:proofErr w:type="spellStart"/>
-      <w:proofErr w:type="gramStart"/>
-      <w:r>
-        <w:rPr>
-          <w:rFonts w:ascii="Consolas" w:eastAsia="Times New Roman" w:hAnsi="Consolas" w:cs="Times New Roman"/>
-          <w:color w:val="FC618D"/>
-          <w:kern w:val="0"/>
-          <w:sz w:val="30"/>
-          <w:szCs w:val="30"/>
-          <w:lang w:eastAsia="en-IN"/>
-          <w14:ligatures w14:val="none"/>
-        </w:rPr>
-        <w:t>tfoot</w:t>
-      </w:r>
-      <w:proofErr w:type="spellEnd"/>
-      <w:r>
-        <w:rPr>
-          <w:rFonts w:ascii="Consolas" w:eastAsia="Times New Roman" w:hAnsi="Consolas" w:cs="Times New Roman"/>
-          <w:color w:val="8B888F"/>
-          <w:kern w:val="0"/>
-          <w:sz w:val="30"/>
-          <w:szCs w:val="30"/>
-          <w:lang w:eastAsia="en-IN"/>
-          <w14:ligatures w14:val="none"/>
-        </w:rPr>
-        <w:t>{</w:t>
-      </w:r>
-      <w:proofErr w:type="gramEnd"/>
-    </w:p>
-    <w:p>
-      <w:pPr>
-        <w:shd w:val="clear" w:color="auto" w:fill="222222"/>
-        <w:spacing w:after="0" w:line="405" w:lineRule="atLeast"/>
-        <w:rPr>
-          <w:rFonts w:ascii="Consolas" w:eastAsia="Times New Roman" w:hAnsi="Consolas" w:cs="Times New Roman"/>
-          <w:color w:val="F7F1FF"/>
-          <w:kern w:val="0"/>
-          <w:sz w:val="30"/>
-          <w:szCs w:val="30"/>
-          <w:lang w:eastAsia="en-IN"/>
-          <w14:ligatures w14:val="none"/>
-        </w:rPr>
-      </w:pPr>
-      <w:r>
-        <w:rPr>
-          <w:rFonts w:ascii="Consolas" w:eastAsia="Times New Roman" w:hAnsi="Consolas" w:cs="Times New Roman"/>
-          <w:color w:val="F7F1FF"/>
-          <w:kern w:val="0"/>
-          <w:sz w:val="30"/>
-          <w:szCs w:val="30"/>
-          <w:lang w:eastAsia="en-IN"/>
-          <w14:ligatures w14:val="none"/>
-        </w:rPr>
-        <w:t>                text-align</w:t>
-      </w:r>
-      <w:r>
-        <w:rPr>
-          <w:rFonts w:ascii="Consolas" w:eastAsia="Times New Roman" w:hAnsi="Consolas" w:cs="Times New Roman"/>
-          <w:color w:val="8B888F"/>
-          <w:kern w:val="0"/>
-          <w:sz w:val="30"/>
-          <w:szCs w:val="30"/>
-          <w:lang w:eastAsia="en-IN"/>
-          <w14:ligatures w14:val="none"/>
-        </w:rPr>
-        <w:t>:</w:t>
-      </w:r>
-      <w:r>
-        <w:rPr>
-          <w:rFonts w:ascii="Consolas" w:eastAsia="Times New Roman" w:hAnsi="Consolas" w:cs="Times New Roman"/>
-          <w:color w:val="F7F1FF"/>
-          <w:kern w:val="0"/>
-          <w:sz w:val="30"/>
-          <w:szCs w:val="30"/>
-          <w:lang w:eastAsia="en-IN"/>
-          <w14:ligatures w14:val="none"/>
-        </w:rPr>
-        <w:t xml:space="preserve"> </w:t>
-      </w:r>
-      <w:r>
-        <w:rPr>
-          <w:rFonts w:ascii="Consolas" w:eastAsia="Times New Roman" w:hAnsi="Consolas" w:cs="Times New Roman"/>
-          <w:color w:val="5AD4E6"/>
-          <w:kern w:val="0"/>
-          <w:sz w:val="30"/>
-          <w:szCs w:val="30"/>
-          <w:lang w:eastAsia="en-IN"/>
-          <w14:ligatures w14:val="none"/>
-        </w:rPr>
-        <w:t>left</w:t>
-      </w:r>
-      <w:r>
-        <w:rPr>
-          <w:rFonts w:ascii="Consolas" w:eastAsia="Times New Roman" w:hAnsi="Consolas" w:cs="Times New Roman"/>
-          <w:color w:val="8B888F"/>
-          <w:kern w:val="0"/>
-          <w:sz w:val="30"/>
-          <w:szCs w:val="30"/>
-          <w:lang w:eastAsia="en-IN"/>
-          <w14:ligatures w14:val="none"/>
-        </w:rPr>
-        <w:t>;</w:t>
-      </w:r>
-    </w:p>
-    <w:p>
-      <w:pPr>
-        <w:shd w:val="clear" w:color="auto" w:fill="222222"/>
-        <w:spacing w:after="0" w:line="405" w:lineRule="atLeast"/>
-        <w:rPr>
-          <w:rFonts w:ascii="Consolas" w:eastAsia="Times New Roman" w:hAnsi="Consolas" w:cs="Times New Roman"/>
-          <w:color w:val="F7F1FF"/>
-          <w:kern w:val="0"/>
-          <w:sz w:val="30"/>
-          <w:szCs w:val="30"/>
-          <w:lang w:eastAsia="en-IN"/>
-          <w14:ligatures w14:val="none"/>
-        </w:rPr>
-      </w:pPr>
-      <w:r>
-        <w:rPr>
-          <w:rFonts w:ascii="Consolas" w:eastAsia="Times New Roman" w:hAnsi="Consolas" w:cs="Times New Roman"/>
-          <w:color w:val="F7F1FF"/>
-          <w:kern w:val="0"/>
-          <w:sz w:val="30"/>
-          <w:szCs w:val="30"/>
-          <w:lang w:eastAsia="en-IN"/>
-          <w14:ligatures w14:val="none"/>
-        </w:rPr>
-        <w:t xml:space="preserve">            </w:t>
-      </w:r>
-      <w:r>
-        <w:rPr>
-          <w:rFonts w:ascii="Consolas" w:eastAsia="Times New Roman" w:hAnsi="Consolas" w:cs="Times New Roman"/>
-          <w:color w:val="8B888F"/>
-          <w:kern w:val="0"/>
-          <w:sz w:val="30"/>
-          <w:szCs w:val="30"/>
-          <w:lang w:eastAsia="en-IN"/>
-          <w14:ligatures w14:val="none"/>
-        </w:rPr>
-        <w:t>}</w:t>
-      </w:r>
-    </w:p>
-    <w:p>
-      <w:pPr>
-        <w:rPr>
-          <w:lang w:val="en-US"/>
-        </w:rPr>
-      </w:pPr>
-    </w:p>
-    <w:p>
-      <w:pPr>
-        <w:shd w:val="clear" w:color="auto" w:fill="222222"/>
-        <w:spacing w:after="0" w:line="405" w:lineRule="atLeast"/>
-        <w:rPr>
-          <w:rFonts w:ascii="Consolas" w:eastAsia="Times New Roman" w:hAnsi="Consolas" w:cs="Times New Roman"/>
-          <w:color w:val="F7F1FF"/>
-          <w:kern w:val="0"/>
-          <w:sz w:val="30"/>
-          <w:szCs w:val="30"/>
-          <w:lang w:eastAsia="en-IN"/>
-          <w14:ligatures w14:val="none"/>
-        </w:rPr>
-      </w:pPr>
-      <w:r>
-        <w:rPr>
-          <w:rFonts w:ascii="Consolas" w:eastAsia="Times New Roman" w:hAnsi="Consolas" w:cs="Times New Roman"/>
-          <w:color w:val="F7F1FF"/>
-          <w:kern w:val="0"/>
-          <w:sz w:val="30"/>
-          <w:szCs w:val="30"/>
-          <w:lang w:eastAsia="en-IN"/>
-          <w14:ligatures w14:val="none"/>
-        </w:rPr>
-        <w:t xml:space="preserve">                    </w:t>
-      </w:r>
       <w:r>
         <w:rPr>
           <w:rFonts w:ascii="Consolas" w:eastAsia="Times New Roman" w:hAnsi="Consolas" w:cs="Times New Roman"/>

</xml_diff>

<commit_message>
Absolute and Relative size(px,vh,em,rem), overflow
</commit_message>
<xml_diff>
--- a/HtmlCss Notes.docx
+++ b/HtmlCss Notes.docx
@@ -27,6 +27,7 @@
         </w:rPr>
         <w:tab/>
       </w:r>
+      <w:proofErr w:type="gramStart"/>
       <w:r>
         <w:rPr>
           <w:lang w:val="en-US"/>
@@ -44,6 +45,12 @@
           <w:lang w:val="en-US"/>
         </w:rPr>
         <w:tab/>
+      </w:r>
+      <w:proofErr w:type="gramEnd"/>
+      <w:r>
+        <w:rPr>
+          <w:lang w:val="en-US"/>
+        </w:rPr>
         <w:t xml:space="preserve">       ---&gt; HTML</w:t>
       </w:r>
     </w:p>
@@ -149,6 +156,19 @@
           <w:lang w:val="en-US"/>
         </w:rPr>
         <w:t xml:space="preserve"> </w:t>
+      </w:r>
+    </w:p>
+    <w:p>
+      <w:pPr>
+        <w:rPr>
+          <w:lang w:val="en-US"/>
+        </w:rPr>
+      </w:pPr>
+      <w:r>
+        <w:rPr>
+          <w:lang w:val="en-US"/>
+        </w:rPr>
+        <w:t>https://cssgradient.io</w:t>
       </w:r>
     </w:p>
     <w:p>

</xml_diff>